<commit_message>
Aggiunta mockup App mobile e SaveAsSuspended
Anche cambiato alcuni nomi nei nel file dei mockup ed eliminato il file
della prima versione dei mockup dell'app
</commit_message>
<xml_diff>
--- a/Doc/Requirements/Cockburn Diagrams/SaveAsPaid.docx
+++ b/Doc/Requirements/Cockburn Diagrams/SaveAsPaid.docx
@@ -1,6 +1,6 @@
 
 <file path=word/document.xml><?xml version="1.0" encoding="utf-8"?>
-<w:document xmlns:wpc="http://schemas.microsoft.com/office/word/2010/wordprocessingCanvas" xmlns:cx="http://schemas.microsoft.com/office/drawing/2014/chartex" xmlns:mc="http://schemas.openxmlformats.org/markup-compatibility/2006" xmlns:o="urn:schemas-microsoft-com:office:office" xmlns:r="http://schemas.openxmlformats.org/officeDocument/2006/relationships" xmlns:m="http://schemas.openxmlformats.org/officeDocument/2006/math" xmlns:v="urn:schemas-microsoft-com:vml" xmlns:wp14="http://schemas.microsoft.com/office/word/2010/wordprocessingDrawing" xmlns:wp="http://schemas.openxmlformats.org/drawingml/2006/wordprocessingDrawing" xmlns:w10="urn:schemas-microsoft-com:office:word" xmlns:w="http://schemas.openxmlformats.org/wordprocessingml/2006/main" xmlns:w14="http://schemas.microsoft.com/office/word/2010/wordml" xmlns:w15="http://schemas.microsoft.com/office/word/2012/wordml" xmlns:w16se="http://schemas.microsoft.com/office/word/2015/wordml/symex" xmlns:wpg="http://schemas.microsoft.com/office/word/2010/wordprocessingGroup" xmlns:wpi="http://schemas.microsoft.com/office/word/2010/wordprocessingInk" xmlns:wne="http://schemas.microsoft.com/office/word/2006/wordml" xmlns:wps="http://schemas.microsoft.com/office/word/2010/wordprocessingShape" mc:Ignorable="w14 w15 w16se wp14">
+<w:document xmlns:wpc="http://schemas.microsoft.com/office/word/2010/wordprocessingCanvas" xmlns:cx="http://schemas.microsoft.com/office/drawing/2014/chartex" xmlns:cx1="http://schemas.microsoft.com/office/drawing/2015/9/8/chartex" xmlns:mc="http://schemas.openxmlformats.org/markup-compatibility/2006" xmlns:o="urn:schemas-microsoft-com:office:office" xmlns:r="http://schemas.openxmlformats.org/officeDocument/2006/relationships" xmlns:m="http://schemas.openxmlformats.org/officeDocument/2006/math" xmlns:v="urn:schemas-microsoft-com:vml" xmlns:wp14="http://schemas.microsoft.com/office/word/2010/wordprocessingDrawing" xmlns:wp="http://schemas.openxmlformats.org/drawingml/2006/wordprocessingDrawing" xmlns:w10="urn:schemas-microsoft-com:office:word" xmlns:w="http://schemas.openxmlformats.org/wordprocessingml/2006/main" xmlns:w14="http://schemas.microsoft.com/office/word/2010/wordml" xmlns:w15="http://schemas.microsoft.com/office/word/2012/wordml" xmlns:w16se="http://schemas.microsoft.com/office/word/2015/wordml/symex" xmlns:wpg="http://schemas.microsoft.com/office/word/2010/wordprocessingGroup" xmlns:wpi="http://schemas.microsoft.com/office/word/2010/wordprocessingInk" xmlns:wne="http://schemas.microsoft.com/office/word/2006/wordml" xmlns:wps="http://schemas.microsoft.com/office/word/2010/wordprocessingShape" mc:Ignorable="w14 w15 w16se wp14">
   <w:body>
     <w:tbl>
       <w:tblPr>
@@ -788,51 +788,43 @@
       </w:tr>
       <w:tr>
         <w:trPr>
-          <w:trHeight w:val="408"/>
+          <w:trHeight w:val="584"/>
         </w:trPr>
         <w:tc>
           <w:tcPr>
             <w:tcW w:w="1633" w:type="dxa"/>
-            <w:vMerge w:val="restart"/>
-            <w:tcBorders>
-              <w:top w:val="single" w:sz="8" w:space="0" w:color="000000"/>
-              <w:left w:val="single" w:sz="8" w:space="0" w:color="000000"/>
-              <w:right w:val="single" w:sz="8" w:space="0" w:color="000000"/>
-            </w:tcBorders>
-            <w:shd w:val="clear" w:color="auto" w:fill="auto"/>
-            <w:tcMar>
-              <w:top w:w="72" w:type="dxa"/>
-              <w:left w:w="144" w:type="dxa"/>
-              <w:bottom w:w="72" w:type="dxa"/>
-              <w:right w:w="144" w:type="dxa"/>
-            </w:tcMar>
-            <w:hideMark/>
-          </w:tcPr>
-          <w:p>
-            <w:pPr>
-              <w:spacing w:after="0"/>
-              <w:rPr>
-                <w:sz w:val="24"/>
-                <w:szCs w:val="24"/>
-                <w:lang w:val="en-GB"/>
-              </w:rPr>
-            </w:pPr>
-            <w:r>
-              <w:rPr>
-                <w:sz w:val="24"/>
-                <w:szCs w:val="24"/>
-                <w:lang w:val="en-US"/>
+            <w:tcBorders>
+              <w:top w:val="single" w:sz="8" w:space="0" w:color="000000"/>
+              <w:left w:val="single" w:sz="8" w:space="0" w:color="000000"/>
+              <w:bottom w:val="single" w:sz="8" w:space="0" w:color="000000"/>
+              <w:right w:val="single" w:sz="8" w:space="0" w:color="000000"/>
+            </w:tcBorders>
+            <w:shd w:val="clear" w:color="auto" w:fill="auto"/>
+            <w:tcMar>
+              <w:top w:w="72" w:type="dxa"/>
+              <w:left w:w="144" w:type="dxa"/>
+              <w:bottom w:w="72" w:type="dxa"/>
+              <w:right w:w="144" w:type="dxa"/>
+            </w:tcMar>
+            <w:vAlign w:val="center"/>
+          </w:tcPr>
+          <w:p>
+            <w:pPr>
+              <w:spacing w:after="0"/>
+              <w:rPr>
+                <w:sz w:val="24"/>
+                <w:szCs w:val="24"/>
+                <w:lang w:val="en-GB"/>
+              </w:rPr>
+            </w:pPr>
+            <w:r>
+              <w:rPr>
+                <w:sz w:val="24"/>
+                <w:szCs w:val="24"/>
+                <w:lang w:val="en-GB"/>
               </w:rPr>
               <w:t>DESCRIPTION</w:t>
             </w:r>
-            <w:r>
-              <w:rPr>
-                <w:sz w:val="24"/>
-                <w:szCs w:val="24"/>
-                <w:lang w:val="en-GB"/>
-              </w:rPr>
-              <w:t xml:space="preserve"> </w:t>
-            </w:r>
           </w:p>
         </w:tc>
         <w:tc>
@@ -851,7 +843,6 @@
               <w:bottom w:w="72" w:type="dxa"/>
               <w:right w:w="144" w:type="dxa"/>
             </w:tcMar>
-            <w:hideMark/>
           </w:tcPr>
           <w:p>
             <w:pPr>
@@ -870,7 +861,7 @@
                 <w:szCs w:val="24"/>
                 <w:lang w:val="en-GB"/>
               </w:rPr>
-              <w:t xml:space="preserve">Step n° </w:t>
+              <w:t>Step n°</w:t>
             </w:r>
           </w:p>
         </w:tc>
@@ -884,13 +875,6 @@
               <w:right w:val="single" w:sz="8" w:space="0" w:color="000000"/>
             </w:tcBorders>
             <w:shd w:val="clear" w:color="auto" w:fill="auto"/>
-            <w:tcMar>
-              <w:top w:w="72" w:type="dxa"/>
-              <w:left w:w="144" w:type="dxa"/>
-              <w:bottom w:w="72" w:type="dxa"/>
-              <w:right w:w="144" w:type="dxa"/>
-            </w:tcMar>
-            <w:hideMark/>
           </w:tcPr>
           <w:p>
             <w:pPr>
@@ -907,73 +891,42 @@
                 <w:bCs/>
                 <w:sz w:val="24"/>
                 <w:szCs w:val="24"/>
-                <w:lang w:val="en-GB"/>
               </w:rPr>
               <w:t>Back Office Operator</w:t>
             </w:r>
+          </w:p>
+        </w:tc>
+        <w:tc>
+          <w:tcPr>
+            <w:tcW w:w="4281" w:type="dxa"/>
+            <w:tcBorders>
+              <w:top w:val="single" w:sz="8" w:space="0" w:color="000000"/>
+              <w:left w:val="single" w:sz="8" w:space="0" w:color="000000"/>
+              <w:bottom w:val="single" w:sz="8" w:space="0" w:color="000000"/>
+              <w:right w:val="single" w:sz="8" w:space="0" w:color="000000"/>
+            </w:tcBorders>
+            <w:shd w:val="clear" w:color="auto" w:fill="auto"/>
+          </w:tcPr>
+          <w:p>
+            <w:pPr>
+              <w:spacing w:after="0"/>
+              <w:rPr>
+                <w:sz w:val="24"/>
+                <w:szCs w:val="24"/>
+                <w:lang w:val="en-GB"/>
+              </w:rPr>
+            </w:pPr>
             <w:r>
               <w:rPr>
                 <w:b/>
                 <w:bCs/>
                 <w:sz w:val="24"/>
                 <w:szCs w:val="24"/>
-                <w:lang w:val="en-GB"/>
-              </w:rPr>
-              <w:t xml:space="preserve"> </w:t>
-            </w:r>
-          </w:p>
-          <w:p>
-            <w:pPr>
-              <w:spacing w:after="0"/>
-              <w:rPr>
-                <w:sz w:val="24"/>
-                <w:szCs w:val="24"/>
-                <w:lang w:val="en-GB"/>
-              </w:rPr>
-            </w:pPr>
-          </w:p>
-        </w:tc>
-        <w:tc>
-          <w:tcPr>
-            <w:tcW w:w="4281" w:type="dxa"/>
-            <w:tcBorders>
-              <w:top w:val="single" w:sz="8" w:space="0" w:color="000000"/>
-              <w:left w:val="single" w:sz="8" w:space="0" w:color="000000"/>
-              <w:bottom w:val="single" w:sz="8" w:space="0" w:color="000000"/>
-              <w:right w:val="single" w:sz="8" w:space="0" w:color="000000"/>
-            </w:tcBorders>
-            <w:shd w:val="clear" w:color="auto" w:fill="auto"/>
-            <w:tcMar>
-              <w:top w:w="72" w:type="dxa"/>
-              <w:left w:w="144" w:type="dxa"/>
-              <w:bottom w:w="72" w:type="dxa"/>
-              <w:right w:w="144" w:type="dxa"/>
-            </w:tcMar>
-            <w:hideMark/>
-          </w:tcPr>
-          <w:p>
-            <w:pPr>
-              <w:spacing w:after="0"/>
-              <w:rPr>
-                <w:sz w:val="24"/>
-                <w:szCs w:val="24"/>
-                <w:lang w:val="en-GB"/>
-              </w:rPr>
-            </w:pPr>
-            <w:r>
-              <w:rPr>
-                <w:b/>
-                <w:bCs/>
-                <w:sz w:val="24"/>
-                <w:szCs w:val="24"/>
-                <w:lang w:val="en-GB"/>
-              </w:rPr>
-              <w:t>System</w:t>
-            </w:r>
-          </w:p>
-        </w:tc>
-        <w:bookmarkStart w:id="0" w:name="_GoBack"/>
-        <w:bookmarkEnd w:id="0"/>
+              </w:rPr>
+              <w:t xml:space="preserve">System </w:t>
+            </w:r>
+          </w:p>
+        </w:tc>
       </w:tr>
       <w:tr>
         <w:trPr>
@@ -982,7 +935,7 @@
         <w:tc>
           <w:tcPr>
             <w:tcW w:w="1633" w:type="dxa"/>
-            <w:vMerge/>
+            <w:vMerge w:val="restart"/>
             <w:tcBorders>
               <w:left w:val="single" w:sz="8" w:space="0" w:color="000000"/>
               <w:right w:val="single" w:sz="8" w:space="0" w:color="000000"/>
@@ -1378,11 +1331,12 @@
         <w:tc>
           <w:tcPr>
             <w:tcW w:w="1633" w:type="dxa"/>
-            <w:vMerge/>
-            <w:tcBorders>
-              <w:left w:val="single" w:sz="8" w:space="0" w:color="000000"/>
-              <w:right w:val="single" w:sz="8" w:space="0" w:color="000000"/>
-            </w:tcBorders>
+            <w:vMerge w:val="restart"/>
+            <w:tcBorders>
+              <w:left w:val="single" w:sz="8" w:space="0" w:color="000000"/>
+              <w:right w:val="single" w:sz="8" w:space="0" w:color="000000"/>
+            </w:tcBorders>
+            <w:shd w:val="clear" w:color="auto" w:fill="auto"/>
             <w:vAlign w:val="center"/>
             <w:hideMark/>
           </w:tcPr>
@@ -1469,15 +1423,7 @@
                 <w:szCs w:val="24"/>
                 <w:lang w:val="en-GB"/>
               </w:rPr>
-              <w:t>Press</w:t>
-            </w:r>
-            <w:r>
-              <w:rPr>
-                <w:sz w:val="24"/>
-                <w:szCs w:val="24"/>
-                <w:lang w:val="en-GB"/>
-              </w:rPr>
-              <w:t>es</w:t>
+              <w:t>Presses</w:t>
             </w:r>
             <w:r>
               <w:rPr>
@@ -1646,15 +1592,7 @@
                 <w:szCs w:val="24"/>
                 <w:lang w:val="en-GB"/>
               </w:rPr>
-              <w:t>Shows mockup “</w:t>
-            </w:r>
-            <w:r>
-              <w:rPr>
-                <w:sz w:val="24"/>
-                <w:szCs w:val="24"/>
-                <w:lang w:val="en-GB"/>
-              </w:rPr>
-              <w:t>Operation Success”</w:t>
+              <w:t>Shows mockup “Operation Success”</w:t>
             </w:r>
           </w:p>
         </w:tc>
@@ -1669,7 +1607,6 @@
             <w:vMerge/>
             <w:tcBorders>
               <w:left w:val="single" w:sz="8" w:space="0" w:color="000000"/>
-              <w:bottom w:val="single" w:sz="8" w:space="0" w:color="000000"/>
               <w:right w:val="single" w:sz="8" w:space="0" w:color="000000"/>
             </w:tcBorders>
             <w:vAlign w:val="center"/>
@@ -1797,6 +1734,141 @@
                 <w:lang w:val="en-GB"/>
               </w:rPr>
             </w:pPr>
+          </w:p>
+        </w:tc>
+      </w:tr>
+      <w:tr>
+        <w:trPr>
+          <w:trHeight w:val="20"/>
+        </w:trPr>
+        <w:tc>
+          <w:tcPr>
+            <w:tcW w:w="1633" w:type="dxa"/>
+            <w:vMerge/>
+            <w:tcBorders>
+              <w:left w:val="single" w:sz="8" w:space="0" w:color="000000"/>
+              <w:bottom w:val="single" w:sz="8" w:space="0" w:color="000000"/>
+              <w:right w:val="single" w:sz="8" w:space="0" w:color="000000"/>
+            </w:tcBorders>
+            <w:vAlign w:val="center"/>
+          </w:tcPr>
+          <w:p>
+            <w:pPr>
+              <w:spacing w:after="0"/>
+              <w:rPr>
+                <w:sz w:val="24"/>
+                <w:szCs w:val="24"/>
+                <w:lang w:val="en-GB"/>
+              </w:rPr>
+            </w:pPr>
+          </w:p>
+        </w:tc>
+        <w:tc>
+          <w:tcPr>
+            <w:tcW w:w="950" w:type="dxa"/>
+            <w:tcBorders>
+              <w:top w:val="single" w:sz="8" w:space="0" w:color="000000"/>
+              <w:left w:val="single" w:sz="8" w:space="0" w:color="000000"/>
+              <w:bottom w:val="single" w:sz="8" w:space="0" w:color="000000"/>
+              <w:right w:val="single" w:sz="8" w:space="0" w:color="000000"/>
+            </w:tcBorders>
+            <w:shd w:val="clear" w:color="auto" w:fill="auto"/>
+            <w:tcMar>
+              <w:top w:w="72" w:type="dxa"/>
+              <w:left w:w="144" w:type="dxa"/>
+              <w:bottom w:w="72" w:type="dxa"/>
+              <w:right w:w="144" w:type="dxa"/>
+            </w:tcMar>
+          </w:tcPr>
+          <w:p>
+            <w:pPr>
+              <w:spacing w:after="0"/>
+              <w:rPr>
+                <w:i/>
+                <w:iCs/>
+                <w:sz w:val="24"/>
+                <w:szCs w:val="24"/>
+                <w:lang w:val="en-GB"/>
+              </w:rPr>
+            </w:pPr>
+            <w:r>
+              <w:rPr>
+                <w:i/>
+                <w:iCs/>
+                <w:sz w:val="24"/>
+                <w:szCs w:val="24"/>
+                <w:lang w:val="en-GB"/>
+              </w:rPr>
+              <w:t>7</w:t>
+            </w:r>
+          </w:p>
+        </w:tc>
+        <w:tc>
+          <w:tcPr>
+            <w:tcW w:w="3515" w:type="dxa"/>
+            <w:tcBorders>
+              <w:top w:val="single" w:sz="8" w:space="0" w:color="000000"/>
+              <w:left w:val="single" w:sz="8" w:space="0" w:color="000000"/>
+              <w:bottom w:val="single" w:sz="8" w:space="0" w:color="000000"/>
+              <w:right w:val="single" w:sz="8" w:space="0" w:color="000000"/>
+            </w:tcBorders>
+            <w:shd w:val="clear" w:color="auto" w:fill="auto"/>
+            <w:tcMar>
+              <w:top w:w="72" w:type="dxa"/>
+              <w:left w:w="144" w:type="dxa"/>
+              <w:bottom w:w="72" w:type="dxa"/>
+              <w:right w:w="144" w:type="dxa"/>
+            </w:tcMar>
+          </w:tcPr>
+          <w:p>
+            <w:pPr>
+              <w:spacing w:after="0"/>
+              <w:rPr>
+                <w:sz w:val="24"/>
+                <w:szCs w:val="24"/>
+                <w:lang w:val="en-GB"/>
+              </w:rPr>
+            </w:pPr>
+          </w:p>
+        </w:tc>
+        <w:tc>
+          <w:tcPr>
+            <w:tcW w:w="4281" w:type="dxa"/>
+            <w:tcBorders>
+              <w:top w:val="single" w:sz="8" w:space="0" w:color="000000"/>
+              <w:left w:val="single" w:sz="8" w:space="0" w:color="000000"/>
+              <w:bottom w:val="single" w:sz="8" w:space="0" w:color="000000"/>
+              <w:right w:val="single" w:sz="8" w:space="0" w:color="000000"/>
+            </w:tcBorders>
+            <w:shd w:val="clear" w:color="auto" w:fill="auto"/>
+            <w:tcMar>
+              <w:top w:w="72" w:type="dxa"/>
+              <w:left w:w="144" w:type="dxa"/>
+              <w:bottom w:w="72" w:type="dxa"/>
+              <w:right w:w="144" w:type="dxa"/>
+            </w:tcMar>
+          </w:tcPr>
+          <w:p>
+            <w:pPr>
+              <w:spacing w:after="0"/>
+              <w:rPr>
+                <w:i/>
+                <w:iCs/>
+                <w:sz w:val="24"/>
+                <w:szCs w:val="24"/>
+                <w:lang w:val="en-GB"/>
+              </w:rPr>
+            </w:pPr>
+            <w:r>
+              <w:rPr>
+                <w:i/>
+                <w:iCs/>
+                <w:sz w:val="24"/>
+                <w:szCs w:val="24"/>
+                <w:lang w:val="en-GB"/>
+              </w:rPr>
+              <w:t>Returns to mockup “Payment Orders”</w:t>
+            </w:r>
           </w:p>
         </w:tc>
       </w:tr>
@@ -1808,21 +1880,30 @@
           <w:tcPr>
             <w:tcW w:w="1633" w:type="dxa"/>
             <w:tcBorders>
-              <w:left w:val="single" w:sz="8" w:space="0" w:color="000000"/>
-              <w:bottom w:val="single" w:sz="8" w:space="0" w:color="000000"/>
-              <w:right w:val="single" w:sz="8" w:space="0" w:color="000000"/>
-            </w:tcBorders>
+              <w:top w:val="single" w:sz="8" w:space="0" w:color="000000"/>
+              <w:left w:val="single" w:sz="8" w:space="0" w:color="000000"/>
+              <w:bottom w:val="single" w:sz="8" w:space="0" w:color="000000"/>
+              <w:right w:val="single" w:sz="8" w:space="0" w:color="000000"/>
+            </w:tcBorders>
+            <w:shd w:val="clear" w:color="auto" w:fill="auto"/>
             <w:vAlign w:val="center"/>
           </w:tcPr>
           <w:p>
             <w:pPr>
-              <w:spacing w:after="0"/>
-              <w:rPr>
-                <w:sz w:val="24"/>
-                <w:szCs w:val="24"/>
-                <w:lang w:val="en-GB"/>
-              </w:rPr>
-            </w:pPr>
+              <w:rPr>
+                <w:sz w:val="24"/>
+                <w:szCs w:val="24"/>
+                <w:lang w:val="en-GB"/>
+              </w:rPr>
+            </w:pPr>
+            <w:r>
+              <w:rPr>
+                <w:sz w:val="24"/>
+                <w:szCs w:val="24"/>
+                <w:lang w:val="en-GB"/>
+              </w:rPr>
+              <w:t>EXTENSIONS</w:t>
+            </w:r>
           </w:p>
         </w:tc>
         <w:tc>
@@ -1844,24 +1925,22 @@
           </w:tcPr>
           <w:p>
             <w:pPr>
-              <w:spacing w:after="0"/>
-              <w:rPr>
-                <w:i/>
-                <w:iCs/>
-                <w:sz w:val="24"/>
-                <w:szCs w:val="24"/>
-                <w:lang w:val="en-GB"/>
-              </w:rPr>
-            </w:pPr>
-            <w:r>
-              <w:rPr>
-                <w:i/>
-                <w:iCs/>
-                <w:sz w:val="24"/>
-                <w:szCs w:val="24"/>
-                <w:lang w:val="en-GB"/>
-              </w:rPr>
-              <w:t>7</w:t>
+              <w:rPr>
+                <w:i/>
+                <w:iCs/>
+                <w:sz w:val="24"/>
+                <w:szCs w:val="24"/>
+              </w:rPr>
+            </w:pPr>
+            <w:r>
+              <w:rPr>
+                <w:b/>
+                <w:bCs/>
+                <w:sz w:val="24"/>
+                <w:szCs w:val="24"/>
+                <w:lang w:val="en-GB"/>
+              </w:rPr>
+              <w:t>Step n°</w:t>
             </w:r>
           </w:p>
         </w:tc>
@@ -1886,11 +1965,21 @@
             <w:pPr>
               <w:spacing w:after="0"/>
               <w:rPr>
-                <w:sz w:val="24"/>
-                <w:szCs w:val="24"/>
-                <w:lang w:val="en-GB"/>
-              </w:rPr>
-            </w:pPr>
+                <w:b/>
+                <w:bCs/>
+                <w:sz w:val="24"/>
+                <w:szCs w:val="24"/>
+              </w:rPr>
+            </w:pPr>
+            <w:r>
+              <w:rPr>
+                <w:b/>
+                <w:bCs/>
+                <w:sz w:val="24"/>
+                <w:szCs w:val="24"/>
+              </w:rPr>
+              <w:t>Back Office Operator</w:t>
+            </w:r>
           </w:p>
         </w:tc>
         <w:tc>
@@ -1914,22 +2003,20 @@
             <w:pPr>
               <w:spacing w:after="0"/>
               <w:rPr>
-                <w:i/>
-                <w:iCs/>
-                <w:sz w:val="24"/>
-                <w:szCs w:val="24"/>
-                <w:lang w:val="en-GB"/>
-              </w:rPr>
-            </w:pPr>
-            <w:r>
-              <w:rPr>
-                <w:i/>
-                <w:iCs/>
-                <w:sz w:val="24"/>
-                <w:szCs w:val="24"/>
-                <w:lang w:val="en-GB"/>
-              </w:rPr>
-              <w:t>Returns to mockup “Payment Orders”</w:t>
+                <w:b/>
+                <w:bCs/>
+                <w:sz w:val="24"/>
+                <w:szCs w:val="24"/>
+              </w:rPr>
+            </w:pPr>
+            <w:r>
+              <w:rPr>
+                <w:b/>
+                <w:bCs/>
+                <w:sz w:val="24"/>
+                <w:szCs w:val="24"/>
+              </w:rPr>
+              <w:t xml:space="preserve">System </w:t>
             </w:r>
           </w:p>
         </w:tc>
@@ -1947,7 +2034,6 @@
               <w:bottom w:val="single" w:sz="8" w:space="0" w:color="000000"/>
               <w:right w:val="single" w:sz="8" w:space="0" w:color="000000"/>
             </w:tcBorders>
-            <w:shd w:val="clear" w:color="auto" w:fill="auto"/>
             <w:vAlign w:val="center"/>
           </w:tcPr>
           <w:p>
@@ -1964,7 +2050,25 @@
                 <w:szCs w:val="24"/>
                 <w:lang w:val="en-GB"/>
               </w:rPr>
-              <w:t>EXTENSIONS</w:t>
+              <w:t>The o</w:t>
+            </w:r>
+            <w:bookmarkStart w:id="0" w:name="_GoBack"/>
+            <w:bookmarkEnd w:id="0"/>
+            <w:r>
+              <w:rPr>
+                <w:sz w:val="24"/>
+                <w:szCs w:val="24"/>
+                <w:lang w:val="en-GB"/>
+              </w:rPr>
+              <w:t>perator</w:t>
+            </w:r>
+            <w:r>
+              <w:rPr>
+                <w:sz w:val="24"/>
+                <w:szCs w:val="24"/>
+                <w:lang w:val="en-GB"/>
+              </w:rPr>
+              <w:t xml:space="preserve"> interrupts the use case</w:t>
             </w:r>
           </w:p>
         </w:tc>
@@ -1996,13 +2100,12 @@
             </w:pPr>
             <w:r>
               <w:rPr>
-                <w:b/>
-                <w:bCs/>
-                <w:sz w:val="24"/>
-                <w:szCs w:val="24"/>
-                <w:lang w:val="en-GB"/>
-              </w:rPr>
-              <w:t>Step n°</w:t>
+                <w:i/>
+                <w:iCs/>
+                <w:sz w:val="24"/>
+                <w:szCs w:val="24"/>
+              </w:rPr>
+              <w:t>2.1</w:t>
             </w:r>
           </w:p>
         </w:tc>
@@ -2025,22 +2128,26 @@
           </w:tcPr>
           <w:p>
             <w:pPr>
-              <w:spacing w:after="0"/>
-              <w:rPr>
-                <w:b/>
-                <w:bCs/>
-                <w:sz w:val="24"/>
-                <w:szCs w:val="24"/>
-              </w:rPr>
-            </w:pPr>
-            <w:r>
-              <w:rPr>
-                <w:b/>
-                <w:bCs/>
-                <w:sz w:val="24"/>
-                <w:szCs w:val="24"/>
-              </w:rPr>
-              <w:t>Back Office Operator</w:t>
+              <w:rPr>
+                <w:sz w:val="24"/>
+                <w:szCs w:val="24"/>
+              </w:rPr>
+            </w:pPr>
+            <w:proofErr w:type="spellStart"/>
+            <w:r>
+              <w:rPr>
+                <w:sz w:val="24"/>
+                <w:szCs w:val="24"/>
+              </w:rPr>
+              <w:t>Presses</w:t>
+            </w:r>
+            <w:proofErr w:type="spellEnd"/>
+            <w:r>
+              <w:rPr>
+                <w:sz w:val="24"/>
+                <w:szCs w:val="24"/>
+              </w:rPr>
+              <w:t xml:space="preserve"> “Home”</w:t>
             </w:r>
           </w:p>
         </w:tc>
@@ -2063,27 +2170,17 @@
           </w:tcPr>
           <w:p>
             <w:pPr>
-              <w:spacing w:after="0"/>
-              <w:rPr>
-                <w:b/>
-                <w:bCs/>
-                <w:sz w:val="24"/>
-                <w:szCs w:val="24"/>
-              </w:rPr>
-            </w:pPr>
-            <w:r>
-              <w:rPr>
-                <w:b/>
-                <w:bCs/>
-                <w:sz w:val="24"/>
-                <w:szCs w:val="24"/>
-              </w:rPr>
-              <w:t>System</w:t>
-            </w:r>
-            <w:r>
-              <w:rPr>
-                <w:b/>
-                <w:bCs/>
+              <w:rPr>
+                <w:i/>
+                <w:iCs/>
+                <w:sz w:val="24"/>
+                <w:szCs w:val="24"/>
+              </w:rPr>
+            </w:pPr>
+            <w:r>
+              <w:rPr>
+                <w:i/>
+                <w:iCs/>
                 <w:sz w:val="24"/>
                 <w:szCs w:val="24"/>
               </w:rPr>
@@ -2149,7 +2246,7 @@
                 <w:sz w:val="24"/>
                 <w:szCs w:val="24"/>
               </w:rPr>
-              <w:t>2.1</w:t>
+              <w:t>2.2</w:t>
             </w:r>
           </w:p>
         </w:tc>
@@ -2177,58 +2274,71 @@
                 <w:szCs w:val="24"/>
               </w:rPr>
             </w:pPr>
+          </w:p>
+        </w:tc>
+        <w:tc>
+          <w:tcPr>
+            <w:tcW w:w="4281" w:type="dxa"/>
+            <w:tcBorders>
+              <w:top w:val="single" w:sz="8" w:space="0" w:color="000000"/>
+              <w:left w:val="single" w:sz="8" w:space="0" w:color="000000"/>
+              <w:bottom w:val="single" w:sz="8" w:space="0" w:color="000000"/>
+              <w:right w:val="single" w:sz="8" w:space="0" w:color="000000"/>
+            </w:tcBorders>
+            <w:shd w:val="clear" w:color="auto" w:fill="auto"/>
+            <w:tcMar>
+              <w:top w:w="72" w:type="dxa"/>
+              <w:left w:w="144" w:type="dxa"/>
+              <w:bottom w:w="72" w:type="dxa"/>
+              <w:right w:w="144" w:type="dxa"/>
+            </w:tcMar>
+          </w:tcPr>
+          <w:p>
+            <w:pPr>
+              <w:rPr>
+                <w:i/>
+                <w:iCs/>
+                <w:sz w:val="24"/>
+                <w:szCs w:val="24"/>
+              </w:rPr>
+            </w:pPr>
+            <w:r>
+              <w:rPr>
+                <w:i/>
+                <w:iCs/>
+                <w:sz w:val="24"/>
+                <w:szCs w:val="24"/>
+              </w:rPr>
+              <w:t>Shows mockup</w:t>
+            </w:r>
+            <w:r>
+              <w:rPr>
+                <w:i/>
+                <w:iCs/>
+                <w:sz w:val="24"/>
+                <w:szCs w:val="24"/>
+              </w:rPr>
+              <w:t xml:space="preserve"> “</w:t>
+            </w:r>
             <w:proofErr w:type="spellStart"/>
             <w:r>
               <w:rPr>
-                <w:sz w:val="24"/>
-                <w:szCs w:val="24"/>
-              </w:rPr>
-              <w:t>Presses</w:t>
+                <w:i/>
+                <w:iCs/>
+                <w:sz w:val="24"/>
+                <w:szCs w:val="24"/>
+              </w:rPr>
+              <w:t>Main</w:t>
             </w:r>
             <w:proofErr w:type="spellEnd"/>
             <w:r>
               <w:rPr>
-                <w:sz w:val="24"/>
-                <w:szCs w:val="24"/>
-              </w:rPr>
-              <w:t xml:space="preserve"> “Home”</w:t>
-            </w:r>
-          </w:p>
-        </w:tc>
-        <w:tc>
-          <w:tcPr>
-            <w:tcW w:w="4281" w:type="dxa"/>
-            <w:tcBorders>
-              <w:top w:val="single" w:sz="8" w:space="0" w:color="000000"/>
-              <w:left w:val="single" w:sz="8" w:space="0" w:color="000000"/>
-              <w:bottom w:val="single" w:sz="8" w:space="0" w:color="000000"/>
-              <w:right w:val="single" w:sz="8" w:space="0" w:color="000000"/>
-            </w:tcBorders>
-            <w:shd w:val="clear" w:color="auto" w:fill="auto"/>
-            <w:tcMar>
-              <w:top w:w="72" w:type="dxa"/>
-              <w:left w:w="144" w:type="dxa"/>
-              <w:bottom w:w="72" w:type="dxa"/>
-              <w:right w:w="144" w:type="dxa"/>
-            </w:tcMar>
-          </w:tcPr>
-          <w:p>
-            <w:pPr>
-              <w:rPr>
-                <w:i/>
-                <w:iCs/>
-                <w:sz w:val="24"/>
-                <w:szCs w:val="24"/>
-              </w:rPr>
-            </w:pPr>
-            <w:r>
-              <w:rPr>
-                <w:i/>
-                <w:iCs/>
-                <w:sz w:val="24"/>
-                <w:szCs w:val="24"/>
-              </w:rPr>
-              <w:t xml:space="preserve"> </w:t>
+                <w:i/>
+                <w:iCs/>
+                <w:sz w:val="24"/>
+                <w:szCs w:val="24"/>
+              </w:rPr>
+              <w:t xml:space="preserve"> Menu”</w:t>
             </w:r>
           </w:p>
         </w:tc>
@@ -2246,6 +2356,7 @@
               <w:bottom w:val="single" w:sz="8" w:space="0" w:color="000000"/>
               <w:right w:val="single" w:sz="8" w:space="0" w:color="000000"/>
             </w:tcBorders>
+            <w:shd w:val="clear" w:color="auto" w:fill="auto"/>
             <w:vAlign w:val="center"/>
           </w:tcPr>
           <w:p>
@@ -2255,6 +2366,13 @@
                 <w:szCs w:val="24"/>
               </w:rPr>
             </w:pPr>
+            <w:r>
+              <w:rPr>
+                <w:sz w:val="24"/>
+                <w:szCs w:val="24"/>
+              </w:rPr>
+              <w:t>SUBVARIATIONS</w:t>
+            </w:r>
           </w:p>
         </w:tc>
         <w:tc>
@@ -2283,14 +2401,25 @@
                 <w:szCs w:val="24"/>
               </w:rPr>
             </w:pPr>
-            <w:r>
-              <w:rPr>
-                <w:i/>
-                <w:iCs/>
-                <w:sz w:val="24"/>
-                <w:szCs w:val="24"/>
-              </w:rPr>
-              <w:t>2.2</w:t>
+            <w:proofErr w:type="spellStart"/>
+            <w:r>
+              <w:rPr>
+                <w:i/>
+                <w:iCs/>
+                <w:sz w:val="24"/>
+                <w:szCs w:val="24"/>
+              </w:rPr>
+              <w:t>Step</w:t>
+            </w:r>
+            <w:proofErr w:type="spellEnd"/>
+            <w:r>
+              <w:rPr>
+                <w:i/>
+                <w:iCs/>
+                <w:sz w:val="24"/>
+                <w:szCs w:val="24"/>
+              </w:rPr>
+              <w:t xml:space="preserve"> </w:t>
             </w:r>
           </w:p>
         </w:tc>
@@ -2313,11 +2442,23 @@
           </w:tcPr>
           <w:p>
             <w:pPr>
-              <w:rPr>
-                <w:sz w:val="24"/>
-                <w:szCs w:val="24"/>
-              </w:rPr>
-            </w:pPr>
+              <w:spacing w:after="0"/>
+              <w:rPr>
+                <w:b/>
+                <w:bCs/>
+                <w:sz w:val="24"/>
+                <w:szCs w:val="24"/>
+              </w:rPr>
+            </w:pPr>
+            <w:r>
+              <w:rPr>
+                <w:b/>
+                <w:bCs/>
+                <w:sz w:val="24"/>
+                <w:szCs w:val="24"/>
+              </w:rPr>
+              <w:t>Back Office Operator</w:t>
+            </w:r>
           </w:p>
         </w:tc>
         <w:tc>
@@ -2339,50 +2480,31 @@
           </w:tcPr>
           <w:p>
             <w:pPr>
-              <w:rPr>
-                <w:i/>
-                <w:iCs/>
-                <w:sz w:val="24"/>
-                <w:szCs w:val="24"/>
-              </w:rPr>
-            </w:pPr>
-            <w:r>
-              <w:rPr>
-                <w:i/>
-                <w:iCs/>
-                <w:sz w:val="24"/>
-                <w:szCs w:val="24"/>
-              </w:rPr>
-              <w:t>Shows mockup</w:t>
-            </w:r>
-            <w:r>
-              <w:rPr>
-                <w:i/>
-                <w:iCs/>
-                <w:sz w:val="24"/>
-                <w:szCs w:val="24"/>
-              </w:rPr>
-              <w:t xml:space="preserve"> “</w:t>
-            </w:r>
-            <w:proofErr w:type="spellStart"/>
-            <w:r>
-              <w:rPr>
-                <w:i/>
-                <w:iCs/>
-                <w:sz w:val="24"/>
-                <w:szCs w:val="24"/>
-              </w:rPr>
-              <w:t>Main</w:t>
-            </w:r>
-            <w:proofErr w:type="spellEnd"/>
-            <w:r>
-              <w:rPr>
-                <w:i/>
-                <w:iCs/>
-                <w:sz w:val="24"/>
-                <w:szCs w:val="24"/>
-              </w:rPr>
-              <w:t xml:space="preserve"> Menu”</w:t>
+              <w:spacing w:after="0"/>
+              <w:rPr>
+                <w:b/>
+                <w:bCs/>
+                <w:sz w:val="24"/>
+                <w:szCs w:val="24"/>
+              </w:rPr>
+            </w:pPr>
+            <w:r>
+              <w:rPr>
+                <w:b/>
+                <w:bCs/>
+                <w:sz w:val="24"/>
+                <w:szCs w:val="24"/>
+              </w:rPr>
+              <w:t>System</w:t>
+            </w:r>
+            <w:r>
+              <w:rPr>
+                <w:b/>
+                <w:bCs/>
+                <w:sz w:val="24"/>
+                <w:szCs w:val="24"/>
+              </w:rPr>
+              <w:t xml:space="preserve"> </w:t>
             </w:r>
           </w:p>
         </w:tc>
@@ -2394,13 +2516,12 @@
         <w:tc>
           <w:tcPr>
             <w:tcW w:w="1633" w:type="dxa"/>
-            <w:tcBorders>
-              <w:top w:val="single" w:sz="8" w:space="0" w:color="000000"/>
-              <w:left w:val="single" w:sz="8" w:space="0" w:color="000000"/>
-              <w:bottom w:val="single" w:sz="8" w:space="0" w:color="000000"/>
-              <w:right w:val="single" w:sz="8" w:space="0" w:color="000000"/>
-            </w:tcBorders>
-            <w:shd w:val="clear" w:color="auto" w:fill="auto"/>
+            <w:vMerge w:val="restart"/>
+            <w:tcBorders>
+              <w:top w:val="single" w:sz="8" w:space="0" w:color="000000"/>
+              <w:left w:val="single" w:sz="8" w:space="0" w:color="000000"/>
+              <w:right w:val="single" w:sz="8" w:space="0" w:color="000000"/>
+            </w:tcBorders>
             <w:vAlign w:val="center"/>
           </w:tcPr>
           <w:p>
@@ -2408,14 +2529,32 @@
               <w:rPr>
                 <w:sz w:val="24"/>
                 <w:szCs w:val="24"/>
-              </w:rPr>
-            </w:pPr>
-            <w:r>
-              <w:rPr>
-                <w:sz w:val="24"/>
-                <w:szCs w:val="24"/>
-              </w:rPr>
-              <w:t>SUBVARIATIONS</w:t>
+                <w:lang w:val="en-GB"/>
+              </w:rPr>
+            </w:pPr>
+            <w:r>
+              <w:rPr>
+                <w:sz w:val="24"/>
+                <w:szCs w:val="24"/>
+                <w:lang w:val="en-GB"/>
+              </w:rPr>
+              <w:t>The operator filters the tabl</w:t>
+            </w:r>
+            <w:r>
+              <w:rPr>
+                <w:sz w:val="24"/>
+                <w:szCs w:val="24"/>
+                <w:lang w:val="en-GB"/>
+              </w:rPr>
+              <w:t>e</w:t>
+            </w:r>
+            <w:r>
+              <w:rPr>
+                <w:sz w:val="24"/>
+                <w:szCs w:val="24"/>
+                <w:lang w:val="en-GB"/>
+              </w:rPr>
+              <w:t xml:space="preserve"> </w:t>
             </w:r>
           </w:p>
         </w:tc>
@@ -2445,25 +2584,14 @@
                 <w:szCs w:val="24"/>
               </w:rPr>
             </w:pPr>
-            <w:proofErr w:type="spellStart"/>
-            <w:r>
-              <w:rPr>
-                <w:i/>
-                <w:iCs/>
-                <w:sz w:val="24"/>
-                <w:szCs w:val="24"/>
-              </w:rPr>
-              <w:t>Step</w:t>
-            </w:r>
-            <w:proofErr w:type="spellEnd"/>
-            <w:r>
-              <w:rPr>
-                <w:i/>
-                <w:iCs/>
-                <w:sz w:val="24"/>
-                <w:szCs w:val="24"/>
-              </w:rPr>
-              <w:t xml:space="preserve"> </w:t>
+            <w:r>
+              <w:rPr>
+                <w:i/>
+                <w:iCs/>
+                <w:sz w:val="24"/>
+                <w:szCs w:val="24"/>
+              </w:rPr>
+              <w:t>2.1</w:t>
             </w:r>
           </w:p>
         </w:tc>
@@ -2486,22 +2614,19 @@
           </w:tcPr>
           <w:p>
             <w:pPr>
-              <w:spacing w:after="0"/>
-              <w:rPr>
-                <w:b/>
-                <w:bCs/>
-                <w:sz w:val="24"/>
-                <w:szCs w:val="24"/>
-              </w:rPr>
-            </w:pPr>
-            <w:r>
-              <w:rPr>
-                <w:b/>
-                <w:bCs/>
-                <w:sz w:val="24"/>
-                <w:szCs w:val="24"/>
-              </w:rPr>
-              <w:t>Back Office Operator</w:t>
+              <w:rPr>
+                <w:sz w:val="24"/>
+                <w:szCs w:val="24"/>
+                <w:lang w:val="en-GB"/>
+              </w:rPr>
+            </w:pPr>
+            <w:r>
+              <w:rPr>
+                <w:sz w:val="24"/>
+                <w:szCs w:val="24"/>
+                <w:lang w:val="en-GB"/>
+              </w:rPr>
+              <w:t>Sets filtering parameters and presses “Filter”</w:t>
             </w:r>
           </w:p>
         </w:tc>
@@ -2524,32 +2649,14 @@
           </w:tcPr>
           <w:p>
             <w:pPr>
-              <w:spacing w:after="0"/>
-              <w:rPr>
-                <w:b/>
-                <w:bCs/>
-                <w:sz w:val="24"/>
-                <w:szCs w:val="24"/>
-              </w:rPr>
-            </w:pPr>
-            <w:r>
-              <w:rPr>
-                <w:b/>
-                <w:bCs/>
-                <w:sz w:val="24"/>
-                <w:szCs w:val="24"/>
-              </w:rPr>
-              <w:t>System</w:t>
-            </w:r>
-            <w:r>
-              <w:rPr>
-                <w:b/>
-                <w:bCs/>
-                <w:sz w:val="24"/>
-                <w:szCs w:val="24"/>
-              </w:rPr>
-              <w:t xml:space="preserve"> </w:t>
-            </w:r>
+              <w:rPr>
+                <w:i/>
+                <w:iCs/>
+                <w:sz w:val="24"/>
+                <w:szCs w:val="24"/>
+                <w:lang w:val="en-GB"/>
+              </w:rPr>
+            </w:pPr>
           </w:p>
         </w:tc>
       </w:tr>
@@ -2560,8 +2667,8 @@
         <w:tc>
           <w:tcPr>
             <w:tcW w:w="1633" w:type="dxa"/>
-            <w:tcBorders>
-              <w:top w:val="single" w:sz="8" w:space="0" w:color="000000"/>
+            <w:vMerge/>
+            <w:tcBorders>
               <w:left w:val="single" w:sz="8" w:space="0" w:color="000000"/>
               <w:bottom w:val="single" w:sz="8" w:space="0" w:color="000000"/>
               <w:right w:val="single" w:sz="8" w:space="0" w:color="000000"/>
@@ -2573,131 +2680,7 @@
               <w:rPr>
                 <w:sz w:val="24"/>
                 <w:szCs w:val="24"/>
-              </w:rPr>
-            </w:pPr>
-          </w:p>
-        </w:tc>
-        <w:tc>
-          <w:tcPr>
-            <w:tcW w:w="950" w:type="dxa"/>
-            <w:tcBorders>
-              <w:top w:val="single" w:sz="8" w:space="0" w:color="000000"/>
-              <w:left w:val="single" w:sz="8" w:space="0" w:color="000000"/>
-              <w:bottom w:val="single" w:sz="8" w:space="0" w:color="000000"/>
-              <w:right w:val="single" w:sz="8" w:space="0" w:color="000000"/>
-            </w:tcBorders>
-            <w:shd w:val="clear" w:color="auto" w:fill="auto"/>
-            <w:tcMar>
-              <w:top w:w="72" w:type="dxa"/>
-              <w:left w:w="144" w:type="dxa"/>
-              <w:bottom w:w="72" w:type="dxa"/>
-              <w:right w:w="144" w:type="dxa"/>
-            </w:tcMar>
-          </w:tcPr>
-          <w:p>
-            <w:pPr>
-              <w:rPr>
-                <w:i/>
-                <w:iCs/>
-                <w:sz w:val="24"/>
-                <w:szCs w:val="24"/>
-              </w:rPr>
-            </w:pPr>
-            <w:r>
-              <w:rPr>
-                <w:i/>
-                <w:iCs/>
-                <w:sz w:val="24"/>
-                <w:szCs w:val="24"/>
-              </w:rPr>
-              <w:t>2.1</w:t>
-            </w:r>
-          </w:p>
-        </w:tc>
-        <w:tc>
-          <w:tcPr>
-            <w:tcW w:w="3515" w:type="dxa"/>
-            <w:tcBorders>
-              <w:top w:val="single" w:sz="8" w:space="0" w:color="000000"/>
-              <w:left w:val="single" w:sz="8" w:space="0" w:color="000000"/>
-              <w:bottom w:val="single" w:sz="8" w:space="0" w:color="000000"/>
-              <w:right w:val="single" w:sz="8" w:space="0" w:color="000000"/>
-            </w:tcBorders>
-            <w:shd w:val="clear" w:color="auto" w:fill="auto"/>
-            <w:tcMar>
-              <w:top w:w="72" w:type="dxa"/>
-              <w:left w:w="144" w:type="dxa"/>
-              <w:bottom w:w="72" w:type="dxa"/>
-              <w:right w:w="144" w:type="dxa"/>
-            </w:tcMar>
-          </w:tcPr>
-          <w:p>
-            <w:pPr>
-              <w:rPr>
-                <w:sz w:val="24"/>
-                <w:szCs w:val="24"/>
-                <w:lang w:val="en-GB"/>
-              </w:rPr>
-            </w:pPr>
-            <w:r>
-              <w:rPr>
-                <w:sz w:val="24"/>
-                <w:szCs w:val="24"/>
-                <w:lang w:val="en-GB"/>
-              </w:rPr>
-              <w:t>Sets filtering parameters and presses “Filter”</w:t>
-            </w:r>
-          </w:p>
-        </w:tc>
-        <w:tc>
-          <w:tcPr>
-            <w:tcW w:w="4281" w:type="dxa"/>
-            <w:tcBorders>
-              <w:top w:val="single" w:sz="8" w:space="0" w:color="000000"/>
-              <w:left w:val="single" w:sz="8" w:space="0" w:color="000000"/>
-              <w:bottom w:val="single" w:sz="8" w:space="0" w:color="000000"/>
-              <w:right w:val="single" w:sz="8" w:space="0" w:color="000000"/>
-            </w:tcBorders>
-            <w:shd w:val="clear" w:color="auto" w:fill="auto"/>
-            <w:tcMar>
-              <w:top w:w="72" w:type="dxa"/>
-              <w:left w:w="144" w:type="dxa"/>
-              <w:bottom w:w="72" w:type="dxa"/>
-              <w:right w:w="144" w:type="dxa"/>
-            </w:tcMar>
-          </w:tcPr>
-          <w:p>
-            <w:pPr>
-              <w:rPr>
-                <w:i/>
-                <w:iCs/>
-                <w:sz w:val="24"/>
-                <w:szCs w:val="24"/>
-              </w:rPr>
-            </w:pPr>
-          </w:p>
-        </w:tc>
-      </w:tr>
-      <w:tr>
-        <w:trPr>
-          <w:trHeight w:val="408"/>
-        </w:trPr>
-        <w:tc>
-          <w:tcPr>
-            <w:tcW w:w="1633" w:type="dxa"/>
-            <w:tcBorders>
-              <w:top w:val="single" w:sz="8" w:space="0" w:color="000000"/>
-              <w:left w:val="single" w:sz="8" w:space="0" w:color="000000"/>
-              <w:bottom w:val="single" w:sz="8" w:space="0" w:color="000000"/>
-              <w:right w:val="single" w:sz="8" w:space="0" w:color="000000"/>
-            </w:tcBorders>
-            <w:vAlign w:val="center"/>
-          </w:tcPr>
-          <w:p>
-            <w:pPr>
-              <w:rPr>
-                <w:sz w:val="24"/>
-                <w:szCs w:val="24"/>
+                <w:lang w:val="en-GB"/>
               </w:rPr>
             </w:pPr>
           </w:p>

</xml_diff>